<commit_message>
-Updated Wwise Skeleton, populated with structures and containers
git-svn-id: https://svn.digipen.edu/projects/flapjack/trunk@114 3f42da63-03f7-4ee7-9da0-e62120e79d6b
</commit_message>
<xml_diff>
--- a/MegaloWwise/Flapjack_ChangeList.docx
+++ b/MegaloWwise/Flapjack_ChangeList.docx
@@ -2,6 +2,126 @@
 <file path=word/document.xml><?xml version="1.0" encoding="utf-8"?>
 <w:document xmlns:o="urn:schemas-microsoft-com:office:office" xmlns:r="http://schemas.openxmlformats.org/officeDocument/2006/relationships" xmlns:v="urn:schemas-microsoft-com:vml" xmlns:w="http://schemas.openxmlformats.org/wordprocessingml/2006/main" xmlns:w10="urn:schemas-microsoft-com:office:word" xmlns:wp="http://schemas.openxmlformats.org/drawingml/2006/wordprocessingDrawing" xmlns:wps="http://schemas.microsoft.com/office/word/2010/wordprocessingShape" xmlns:wpg="http://schemas.microsoft.com/office/word/2010/wordprocessingGroup" xmlns:mc="http://schemas.openxmlformats.org/markup-compatibility/2006" xmlns:wp14="http://schemas.microsoft.com/office/word/2010/wordprocessingDrawing" xmlns:w14="http://schemas.microsoft.com/office/word/2010/wordml" xmlns:w15="http://schemas.microsoft.com/office/word/2012/wordml" mc:Ignorable="w14 wp14 w15">
   <w:body>
+    <w:p>
+      <w:pPr>
+        <w:pStyle w:val="Normal"/>
+        <w:bidi w:val="0"/>
+        <w:jc w:val="left"/>
+        <w:rPr/>
+      </w:pPr>
+      <w:r>
+        <w:rPr/>
+        <w:t>10/1/23</w:t>
+      </w:r>
+    </w:p>
+    <w:p>
+      <w:pPr>
+        <w:pStyle w:val="Normal"/>
+        <w:bidi w:val="0"/>
+        <w:jc w:val="left"/>
+        <w:rPr/>
+      </w:pPr>
+      <w:r>
+        <w:rPr/>
+      </w:r>
+    </w:p>
+    <w:p>
+      <w:pPr>
+        <w:pStyle w:val="Normal"/>
+        <w:bidi w:val="0"/>
+        <w:jc w:val="left"/>
+        <w:rPr>
+          <w:b/>
+          <w:b/>
+          <w:bCs/>
+        </w:rPr>
+      </w:pPr>
+      <w:r>
+        <w:rPr>
+          <w:b/>
+          <w:bCs/>
+        </w:rPr>
+        <w:t>Wwise_Update:</w:t>
+      </w:r>
+      <w:r>
+        <w:rPr>
+          <w:b w:val="false"/>
+          <w:bCs w:val="false"/>
+        </w:rPr>
+        <w:t xml:space="preserve">  Added empty structures to Wwise project, actor-mixers, Music playlists, audio/aux busses, RTPCs.  Names and structures may change as project evolves.</w:t>
+      </w:r>
+    </w:p>
+    <w:p>
+      <w:pPr>
+        <w:pStyle w:val="Normal"/>
+        <w:bidi w:val="0"/>
+        <w:jc w:val="left"/>
+        <w:rPr>
+          <w:b/>
+          <w:b/>
+          <w:bCs/>
+        </w:rPr>
+      </w:pPr>
+      <w:r>
+        <w:rPr>
+          <w:b/>
+          <w:bCs/>
+        </w:rPr>
+      </w:r>
+    </w:p>
+    <w:p>
+      <w:pPr>
+        <w:pStyle w:val="Normal"/>
+        <w:bidi w:val="0"/>
+        <w:jc w:val="left"/>
+        <w:rPr>
+          <w:b/>
+          <w:b/>
+          <w:bCs/>
+        </w:rPr>
+      </w:pPr>
+      <w:r>
+        <w:rPr>
+          <w:b/>
+          <w:bCs/>
+        </w:rPr>
+        <w:t>Unity_Script Edit:</w:t>
+      </w:r>
+      <w:r>
+        <w:rPr>
+          <w:b w:val="false"/>
+          <w:bCs w:val="false"/>
+        </w:rPr>
+        <w:t xml:space="preserve">  Updated </w:t>
+      </w:r>
+      <w:r>
+        <w:rPr>
+          <w:b w:val="false"/>
+          <w:bCs w:val="false"/>
+          <w:i/>
+          <w:iCs/>
+        </w:rPr>
+        <w:t>ThirdPersonController</w:t>
+      </w:r>
+      <w:r>
+        <w:rPr>
+          <w:b w:val="false"/>
+          <w:bCs w:val="false"/>
+        </w:rPr>
+        <w:t xml:space="preserve"> script; Commented out sections of Unity audio boiler plate</w:t>
+      </w:r>
+    </w:p>
+    <w:p>
+      <w:pPr>
+        <w:pStyle w:val="Normal"/>
+        <w:bidi w:val="0"/>
+        <w:jc w:val="left"/>
+        <w:rPr/>
+      </w:pPr>
+      <w:r>
+        <w:rPr/>
+      </w:r>
+    </w:p>
     <w:p>
       <w:pPr>
         <w:pStyle w:val="Normal"/>

</xml_diff>

<commit_message>
- Updated SFX_Workshop.rpp, added sections/tracks for various SFX assets, created Charge SFX - Updated Wwise project with weapon charge system, added two events per changelog - Updated ThirdPersonController.cs, adding functionality for weapon charge audio
git-svn-id: https://svn.digipen.edu/projects/flapjack/trunk@145 3f42da63-03f7-4ee7-9da0-e62120e79d6b
</commit_message>
<xml_diff>
--- a/MegaloWwise/Flapjack_ChangeList.docx
+++ b/MegaloWwise/Flapjack_ChangeList.docx
@@ -2,6 +2,391 @@
 <file path=word/document.xml><?xml version="1.0" encoding="utf-8"?>
 <w:document xmlns:o="urn:schemas-microsoft-com:office:office" xmlns:r="http://schemas.openxmlformats.org/officeDocument/2006/relationships" xmlns:v="urn:schemas-microsoft-com:vml" xmlns:w="http://schemas.openxmlformats.org/wordprocessingml/2006/main" xmlns:w10="urn:schemas-microsoft-com:office:word" xmlns:wp="http://schemas.openxmlformats.org/drawingml/2006/wordprocessingDrawing" xmlns:wps="http://schemas.microsoft.com/office/word/2010/wordprocessingShape" xmlns:wpg="http://schemas.microsoft.com/office/word/2010/wordprocessingGroup" xmlns:mc="http://schemas.openxmlformats.org/markup-compatibility/2006" xmlns:wp14="http://schemas.microsoft.com/office/word/2010/wordprocessingDrawing" xmlns:w14="http://schemas.microsoft.com/office/word/2010/wordml" xmlns:w15="http://schemas.microsoft.com/office/word/2012/wordml" mc:Ignorable="w14 wp14 w15">
   <w:body>
+    <w:p>
+      <w:pPr>
+        <w:pStyle w:val="Normal"/>
+        <w:bidi w:val="0"/>
+        <w:jc w:val="left"/>
+        <w:rPr/>
+      </w:pPr>
+      <w:r>
+        <w:rPr/>
+        <w:t>10/8/23</w:t>
+      </w:r>
+    </w:p>
+    <w:p>
+      <w:pPr>
+        <w:pStyle w:val="Normal"/>
+        <w:bidi w:val="0"/>
+        <w:jc w:val="left"/>
+        <w:rPr/>
+      </w:pPr>
+      <w:r>
+        <w:rPr/>
+      </w:r>
+    </w:p>
+    <w:p>
+      <w:pPr>
+        <w:pStyle w:val="Normal"/>
+        <w:bidi w:val="0"/>
+        <w:jc w:val="left"/>
+        <w:rPr/>
+      </w:pPr>
+      <w:r>
+        <w:rPr/>
+        <w:t>Notes:  Charging sound implementation could use a delay before beginning audio playback.  With the current system, this could be done in Wwise, though the SFX would desync with the timing of the charge, requiring a re-design of the WAV file.  Charge timing needs to be solidified before the audio asset can be finalized; make this a playtesting priority.</w:t>
+      </w:r>
+    </w:p>
+    <w:p>
+      <w:pPr>
+        <w:pStyle w:val="Normal"/>
+        <w:bidi w:val="0"/>
+        <w:jc w:val="left"/>
+        <w:rPr/>
+      </w:pPr>
+      <w:r>
+        <w:rPr/>
+      </w:r>
+    </w:p>
+    <w:p>
+      <w:pPr>
+        <w:pStyle w:val="Normal"/>
+        <w:widowControl/>
+        <w:suppressAutoHyphens w:val="true"/>
+        <w:bidi w:val="0"/>
+        <w:spacing w:before="0" w:after="0"/>
+        <w:ind w:left="720" w:right="0" w:hanging="720"/>
+        <w:jc w:val="left"/>
+        <w:rPr>
+          <w:b/>
+          <w:b/>
+          <w:bCs/>
+        </w:rPr>
+      </w:pPr>
+      <w:r>
+        <w:rPr>
+          <w:b/>
+          <w:bCs/>
+        </w:rPr>
+        <w:t>Unity_</w:t>
+      </w:r>
+      <w:r>
+        <w:rPr>
+          <w:b/>
+          <w:bCs/>
+        </w:rPr>
+        <w:t>Script Edit –</w:t>
+      </w:r>
+      <w:r>
+        <w:rPr>
+          <w:b/>
+          <w:bCs/>
+          <w:i/>
+          <w:iCs/>
+        </w:rPr>
+        <w:t xml:space="preserve"> ThirdPersonController</w:t>
+      </w:r>
+      <w:r>
+        <w:rPr>
+          <w:b/>
+          <w:bCs/>
+          <w:i w:val="false"/>
+          <w:iCs w:val="false"/>
+        </w:rPr>
+        <w:t>:</w:t>
+      </w:r>
+      <w:r>
+        <w:rPr>
+          <w:b w:val="false"/>
+          <w:bCs w:val="false"/>
+          <w:i w:val="false"/>
+          <w:iCs w:val="false"/>
+        </w:rPr>
+        <w:t xml:space="preserve">  </w:t>
+      </w:r>
+      <w:r>
+        <w:rPr>
+          <w:b w:val="false"/>
+          <w:bCs w:val="false"/>
+          <w:i w:val="false"/>
+          <w:iCs w:val="false"/>
+        </w:rPr>
+        <w:t xml:space="preserve">Added code to </w:t>
+      </w:r>
+      <w:r>
+        <w:rPr>
+          <w:b w:val="false"/>
+          <w:bCs w:val="false"/>
+          <w:i/>
+          <w:iCs/>
+        </w:rPr>
+        <w:t xml:space="preserve">Update() </w:t>
+      </w:r>
+      <w:r>
+        <w:rPr>
+          <w:b w:val="false"/>
+          <w:bCs w:val="false"/>
+          <w:i w:val="false"/>
+          <w:iCs w:val="false"/>
+        </w:rPr>
+        <w:t xml:space="preserve">and </w:t>
+      </w:r>
+      <w:r>
+        <w:rPr>
+          <w:b w:val="false"/>
+          <w:bCs w:val="false"/>
+          <w:i/>
+          <w:iCs/>
+        </w:rPr>
+        <w:t>ChargeAttack()</w:t>
+      </w:r>
+      <w:r>
+        <w:rPr>
+          <w:b w:val="false"/>
+          <w:bCs w:val="false"/>
+          <w:i w:val="false"/>
+          <w:iCs w:val="false"/>
+        </w:rPr>
+        <w:t xml:space="preserve">, implementing calls to </w:t>
+      </w:r>
+      <w:r>
+        <w:rPr>
+          <w:b w:val="false"/>
+          <w:bCs w:val="false"/>
+          <w:i/>
+          <w:iCs/>
+        </w:rPr>
+        <w:t>SFX_playerCharge</w:t>
+      </w:r>
+      <w:r>
+        <w:rPr>
+          <w:b w:val="false"/>
+          <w:bCs w:val="false"/>
+          <w:i w:val="false"/>
+          <w:iCs w:val="false"/>
+        </w:rPr>
+        <w:t xml:space="preserve"> and </w:t>
+      </w:r>
+      <w:r>
+        <w:rPr>
+          <w:b w:val="false"/>
+          <w:bCs w:val="false"/>
+          <w:i/>
+          <w:iCs/>
+        </w:rPr>
+        <w:t xml:space="preserve">SFX_playerChargeEnd </w:t>
+      </w:r>
+      <w:r>
+        <w:rPr>
+          <w:b w:val="false"/>
+          <w:bCs w:val="false"/>
+          <w:i w:val="false"/>
+          <w:iCs w:val="false"/>
+        </w:rPr>
+        <w:t>to correctly play audio.</w:t>
+      </w:r>
+    </w:p>
+    <w:p>
+      <w:pPr>
+        <w:pStyle w:val="Normal"/>
+        <w:widowControl/>
+        <w:suppressAutoHyphens w:val="true"/>
+        <w:bidi w:val="0"/>
+        <w:spacing w:before="0" w:after="0"/>
+        <w:ind w:left="720" w:right="0" w:hanging="720"/>
+        <w:jc w:val="left"/>
+        <w:rPr>
+          <w:b/>
+          <w:b/>
+          <w:bCs/>
+        </w:rPr>
+      </w:pPr>
+      <w:r>
+        <w:rPr>
+          <w:b w:val="false"/>
+          <w:bCs w:val="false"/>
+          <w:i w:val="false"/>
+          <w:iCs w:val="false"/>
+        </w:rPr>
+        <w:tab/>
+        <w:t xml:space="preserve">Added </w:t>
+      </w:r>
+      <w:r>
+        <w:rPr>
+          <w:b w:val="false"/>
+          <w:bCs w:val="false"/>
+          <w:i/>
+          <w:iCs/>
+        </w:rPr>
+        <w:t>isCharging</w:t>
+      </w:r>
+      <w:r>
+        <w:rPr>
+          <w:b w:val="false"/>
+          <w:bCs w:val="false"/>
+          <w:i w:val="false"/>
+          <w:iCs w:val="false"/>
+        </w:rPr>
+        <w:t xml:space="preserve"> variable to handle possible doubling of audio</w:t>
+      </w:r>
+    </w:p>
+    <w:p>
+      <w:pPr>
+        <w:pStyle w:val="Normal"/>
+        <w:bidi w:val="0"/>
+        <w:jc w:val="left"/>
+        <w:rPr>
+          <w:b/>
+          <w:b/>
+          <w:bCs/>
+        </w:rPr>
+      </w:pPr>
+      <w:r>
+        <w:rPr/>
+      </w:r>
+    </w:p>
+    <w:p>
+      <w:pPr>
+        <w:pStyle w:val="Normal"/>
+        <w:bidi w:val="0"/>
+        <w:jc w:val="left"/>
+        <w:rPr/>
+      </w:pPr>
+      <w:r>
+        <w:rPr>
+          <w:b/>
+          <w:bCs/>
+        </w:rPr>
+        <w:t>Wwise_Update:</w:t>
+      </w:r>
+      <w:r>
+        <w:rPr>
+          <w:b w:val="false"/>
+          <w:bCs w:val="false"/>
+        </w:rPr>
+        <w:t xml:space="preserve">  Added audio and systems for weapon charging sfx</w:t>
+      </w:r>
+    </w:p>
+    <w:p>
+      <w:pPr>
+        <w:pStyle w:val="Normal"/>
+        <w:widowControl/>
+        <w:suppressAutoHyphens w:val="true"/>
+        <w:bidi w:val="0"/>
+        <w:spacing w:before="0" w:after="0"/>
+        <w:ind w:left="1440" w:right="0" w:hanging="720"/>
+        <w:jc w:val="left"/>
+        <w:rPr/>
+      </w:pPr>
+      <w:r>
+        <w:rPr>
+          <w:b/>
+          <w:bCs/>
+        </w:rPr>
+        <w:t xml:space="preserve">New Event – </w:t>
+      </w:r>
+      <w:r>
+        <w:rPr>
+          <w:b/>
+          <w:bCs/>
+          <w:i/>
+          <w:iCs/>
+        </w:rPr>
+        <w:t>SFX_playerCharge</w:t>
+      </w:r>
+      <w:r>
+        <w:rPr>
+          <w:b w:val="false"/>
+          <w:bCs w:val="false"/>
+          <w:i w:val="false"/>
+          <w:iCs w:val="false"/>
+        </w:rPr>
+        <w:t xml:space="preserve">  </w:t>
+      </w:r>
+      <w:r>
+        <w:rPr>
+          <w:b w:val="false"/>
+          <w:bCs w:val="false"/>
+          <w:i w:val="false"/>
+          <w:iCs w:val="false"/>
+          <w:sz w:val="24"/>
+          <w:szCs w:val="24"/>
+        </w:rPr>
+        <w:t>P</w:t>
+      </w:r>
+      <w:r>
+        <w:rPr>
+          <w:b w:val="false"/>
+          <w:bCs w:val="false"/>
+          <w:i w:val="false"/>
+          <w:iCs w:val="false"/>
+          <w:sz w:val="24"/>
+          <w:szCs w:val="24"/>
+        </w:rPr>
+        <w:t>lays the weapon charge sequence container</w:t>
+      </w:r>
+    </w:p>
+    <w:p>
+      <w:pPr>
+        <w:pStyle w:val="Normal"/>
+        <w:widowControl/>
+        <w:suppressAutoHyphens w:val="true"/>
+        <w:bidi w:val="0"/>
+        <w:spacing w:before="0" w:after="0"/>
+        <w:ind w:left="1440" w:right="0" w:hanging="720"/>
+        <w:jc w:val="left"/>
+        <w:rPr/>
+      </w:pPr>
+      <w:r>
+        <w:rPr>
+          <w:b/>
+          <w:bCs/>
+          <w:i w:val="false"/>
+          <w:iCs w:val="false"/>
+        </w:rPr>
+        <w:t xml:space="preserve">New Event – </w:t>
+      </w:r>
+      <w:r>
+        <w:rPr>
+          <w:b/>
+          <w:bCs/>
+          <w:i/>
+          <w:iCs/>
+        </w:rPr>
+        <w:t>SFX_playerChargeEnd</w:t>
+      </w:r>
+      <w:r>
+        <w:rPr>
+          <w:b w:val="false"/>
+          <w:bCs w:val="false"/>
+          <w:i w:val="false"/>
+          <w:iCs w:val="false"/>
+        </w:rPr>
+        <w:t xml:space="preserve">  </w:t>
+      </w:r>
+      <w:r>
+        <w:rPr>
+          <w:b w:val="false"/>
+          <w:bCs w:val="false"/>
+          <w:i w:val="false"/>
+          <w:iCs w:val="false"/>
+          <w:sz w:val="24"/>
+          <w:szCs w:val="24"/>
+        </w:rPr>
+        <w:t>Stops the previous event’s audio with a small fade</w:t>
+      </w:r>
+    </w:p>
+    <w:p>
+      <w:pPr>
+        <w:pStyle w:val="Normal"/>
+        <w:bidi w:val="0"/>
+        <w:jc w:val="left"/>
+        <w:rPr/>
+      </w:pPr>
+      <w:r>
+        <w:rPr/>
+      </w:r>
+    </w:p>
     <w:p>
       <w:pPr>
         <w:pStyle w:val="Normal"/>

</xml_diff>

<commit_message>
-Added events to Wwise project per Audio Changelist
git-svn-id: https://svn.digipen.edu/projects/flapjack/trunk@156 3f42da63-03f7-4ee7-9da0-e62120e79d6b
</commit_message>
<xml_diff>
--- a/MegaloWwise/Flapjack_ChangeList.docx
+++ b/MegaloWwise/Flapjack_ChangeList.docx
@@ -11,6 +11,303 @@
       </w:pPr>
       <w:r>
         <w:rPr/>
+        <w:t>10/12/23</w:t>
+      </w:r>
+    </w:p>
+    <w:p>
+      <w:pPr>
+        <w:pStyle w:val="Normal"/>
+        <w:bidi w:val="0"/>
+        <w:jc w:val="left"/>
+        <w:rPr/>
+      </w:pPr>
+      <w:r>
+        <w:rPr/>
+      </w:r>
+    </w:p>
+    <w:p>
+      <w:pPr>
+        <w:pStyle w:val="Normal"/>
+        <w:bidi w:val="0"/>
+        <w:jc w:val="left"/>
+        <w:rPr>
+          <w:b/>
+          <w:b/>
+          <w:bCs/>
+        </w:rPr>
+      </w:pPr>
+      <w:r>
+        <w:rPr>
+          <w:b/>
+          <w:bCs/>
+        </w:rPr>
+        <w:t>Wwise_Update:</w:t>
+      </w:r>
+      <w:r>
+        <w:rPr>
+          <w:b w:val="false"/>
+          <w:bCs w:val="false"/>
+        </w:rPr>
+        <w:t xml:space="preserve">  Added audio and systems for the following events:</w:t>
+      </w:r>
+    </w:p>
+    <w:p>
+      <w:pPr>
+        <w:pStyle w:val="Normal"/>
+        <w:bidi w:val="0"/>
+        <w:jc w:val="left"/>
+        <w:rPr>
+          <w:b/>
+          <w:b/>
+          <w:bCs/>
+        </w:rPr>
+      </w:pPr>
+      <w:r>
+        <w:rPr>
+          <w:b w:val="false"/>
+          <w:bCs w:val="false"/>
+        </w:rPr>
+        <w:tab/>
+      </w:r>
+      <w:r>
+        <w:rPr>
+          <w:b/>
+          <w:bCs/>
+        </w:rPr>
+        <w:t xml:space="preserve">New Event – </w:t>
+      </w:r>
+      <w:r>
+        <w:rPr>
+          <w:b/>
+          <w:bCs/>
+          <w:i/>
+          <w:iCs/>
+        </w:rPr>
+        <w:t xml:space="preserve">SFX_menuConfirm  </w:t>
+      </w:r>
+      <w:r>
+        <w:rPr>
+          <w:b w:val="false"/>
+          <w:bCs w:val="false"/>
+          <w:i w:val="false"/>
+          <w:iCs w:val="false"/>
+        </w:rPr>
+        <w:t>Plays sound for confirmation or entering a submenu</w:t>
+      </w:r>
+    </w:p>
+    <w:p>
+      <w:pPr>
+        <w:pStyle w:val="Normal"/>
+        <w:bidi w:val="0"/>
+        <w:jc w:val="left"/>
+        <w:rPr>
+          <w:b/>
+          <w:b/>
+          <w:bCs/>
+        </w:rPr>
+      </w:pPr>
+      <w:r>
+        <w:rPr>
+          <w:b/>
+          <w:bCs/>
+          <w:i/>
+          <w:iCs/>
+        </w:rPr>
+        <w:tab/>
+      </w:r>
+      <w:r>
+        <w:rPr>
+          <w:b/>
+          <w:bCs/>
+          <w:i w:val="false"/>
+          <w:iCs w:val="false"/>
+        </w:rPr>
+        <w:t xml:space="preserve">New Event – </w:t>
+      </w:r>
+      <w:r>
+        <w:rPr>
+          <w:b/>
+          <w:bCs/>
+          <w:i/>
+          <w:iCs/>
+        </w:rPr>
+        <w:t xml:space="preserve">SFX_menuCancel  </w:t>
+      </w:r>
+      <w:r>
+        <w:rPr>
+          <w:b w:val="false"/>
+          <w:bCs w:val="false"/>
+          <w:i w:val="false"/>
+          <w:iCs w:val="false"/>
+        </w:rPr>
+        <w:t>Plays sound for canceling or backing out of a submenu</w:t>
+      </w:r>
+    </w:p>
+    <w:p>
+      <w:pPr>
+        <w:pStyle w:val="Normal"/>
+        <w:bidi w:val="0"/>
+        <w:jc w:val="left"/>
+        <w:rPr>
+          <w:b/>
+          <w:b/>
+          <w:bCs/>
+          <w:i w:val="false"/>
+          <w:i w:val="false"/>
+          <w:iCs w:val="false"/>
+        </w:rPr>
+      </w:pPr>
+      <w:r>
+        <w:rPr>
+          <w:b/>
+          <w:bCs/>
+          <w:i w:val="false"/>
+          <w:iCs w:val="false"/>
+        </w:rPr>
+        <w:tab/>
+        <w:t xml:space="preserve">New Event – </w:t>
+      </w:r>
+      <w:r>
+        <w:rPr>
+          <w:b/>
+          <w:bCs/>
+          <w:i/>
+          <w:iCs/>
+        </w:rPr>
+        <w:t xml:space="preserve">SFX_menuSelect  </w:t>
+      </w:r>
+      <w:r>
+        <w:rPr>
+          <w:b w:val="false"/>
+          <w:bCs w:val="false"/>
+          <w:i w:val="false"/>
+          <w:iCs w:val="false"/>
+        </w:rPr>
+        <w:t>Plays a simple sound for changing selection or mouseover</w:t>
+      </w:r>
+    </w:p>
+    <w:p>
+      <w:pPr>
+        <w:pStyle w:val="Normal"/>
+        <w:bidi w:val="0"/>
+        <w:jc w:val="left"/>
+        <w:rPr>
+          <w:b/>
+          <w:b/>
+          <w:bCs/>
+          <w:i w:val="false"/>
+          <w:i w:val="false"/>
+          <w:iCs w:val="false"/>
+        </w:rPr>
+      </w:pPr>
+      <w:r>
+        <w:rPr>
+          <w:b w:val="false"/>
+          <w:bCs w:val="false"/>
+          <w:i w:val="false"/>
+          <w:iCs w:val="false"/>
+        </w:rPr>
+        <w:tab/>
+      </w:r>
+      <w:r>
+        <w:rPr>
+          <w:b/>
+          <w:bCs/>
+          <w:i w:val="false"/>
+          <w:iCs w:val="false"/>
+        </w:rPr>
+        <w:t xml:space="preserve">New Event – </w:t>
+      </w:r>
+      <w:r>
+        <w:rPr>
+          <w:b/>
+          <w:bCs/>
+          <w:i/>
+          <w:iCs/>
+        </w:rPr>
+        <w:t>UTL_setStatePaused</w:t>
+      </w:r>
+      <w:r>
+        <w:rPr>
+          <w:b w:val="false"/>
+          <w:bCs w:val="false"/>
+          <w:i w:val="false"/>
+          <w:iCs w:val="false"/>
+        </w:rPr>
+        <w:t xml:space="preserve">  Sets Wwise state to Paused</w:t>
+      </w:r>
+    </w:p>
+    <w:p>
+      <w:pPr>
+        <w:pStyle w:val="Normal"/>
+        <w:bidi w:val="0"/>
+        <w:jc w:val="left"/>
+        <w:rPr>
+          <w:b/>
+          <w:b/>
+          <w:bCs/>
+          <w:i w:val="false"/>
+          <w:i w:val="false"/>
+          <w:iCs w:val="false"/>
+        </w:rPr>
+      </w:pPr>
+      <w:r>
+        <w:rPr>
+          <w:b w:val="false"/>
+          <w:bCs w:val="false"/>
+          <w:i w:val="false"/>
+          <w:iCs w:val="false"/>
+        </w:rPr>
+        <w:tab/>
+      </w:r>
+      <w:r>
+        <w:rPr>
+          <w:b/>
+          <w:bCs/>
+          <w:i w:val="false"/>
+          <w:iCs w:val="false"/>
+        </w:rPr>
+        <w:t xml:space="preserve">New Event – </w:t>
+      </w:r>
+      <w:r>
+        <w:rPr>
+          <w:b/>
+          <w:bCs/>
+          <w:i/>
+          <w:iCs/>
+        </w:rPr>
+        <w:t>UTL_setStateUnpaused</w:t>
+      </w:r>
+      <w:r>
+        <w:rPr>
+          <w:b w:val="false"/>
+          <w:bCs w:val="false"/>
+          <w:i w:val="false"/>
+          <w:iCs w:val="false"/>
+        </w:rPr>
+        <w:t xml:space="preserve">  Sets Wwise state to Unpaused</w:t>
+      </w:r>
+    </w:p>
+    <w:p>
+      <w:pPr>
+        <w:pStyle w:val="Normal"/>
+        <w:bidi w:val="0"/>
+        <w:jc w:val="left"/>
+        <w:rPr/>
+      </w:pPr>
+      <w:r>
+        <w:rPr/>
+      </w:r>
+    </w:p>
+    <w:p>
+      <w:pPr>
+        <w:pStyle w:val="Normal"/>
+        <w:bidi w:val="0"/>
+        <w:jc w:val="left"/>
+        <w:rPr/>
+      </w:pPr>
+      <w:r>
+        <w:rPr/>
         <w:t>10/8/23</w:t>
       </w:r>
     </w:p>
@@ -68,14 +365,7 @@
           <w:b/>
           <w:bCs/>
         </w:rPr>
-        <w:t>Unity_</w:t>
-      </w:r>
-      <w:r>
-        <w:rPr>
-          <w:b/>
-          <w:bCs/>
-        </w:rPr>
-        <w:t>Script Edit –</w:t>
+        <w:t>Unity_Script Edit –</w:t>
       </w:r>
       <w:r>
         <w:rPr>
@@ -102,16 +392,7 @@
           <w:i w:val="false"/>
           <w:iCs w:val="false"/>
         </w:rPr>
-        <w:t xml:space="preserve">  </w:t>
-      </w:r>
-      <w:r>
-        <w:rPr>
-          <w:b w:val="false"/>
-          <w:bCs w:val="false"/>
-          <w:i w:val="false"/>
-          <w:iCs w:val="false"/>
-        </w:rPr>
-        <w:t xml:space="preserve">Added code to </w:t>
+        <w:t xml:space="preserve">  Added code to </w:t>
       </w:r>
       <w:r>
         <w:rPr>
@@ -242,7 +523,10 @@
         </w:rPr>
       </w:pPr>
       <w:r>
-        <w:rPr/>
+        <w:rPr>
+          <w:b/>
+          <w:bCs/>
+        </w:rPr>
       </w:r>
     </w:p>
     <w:p>
@@ -312,18 +596,7 @@
           <w:sz w:val="24"/>
           <w:szCs w:val="24"/>
         </w:rPr>
-        <w:t>P</w:t>
-      </w:r>
-      <w:r>
-        <w:rPr>
-          <w:b w:val="false"/>
-          <w:bCs w:val="false"/>
-          <w:i w:val="false"/>
-          <w:iCs w:val="false"/>
-          <w:sz w:val="24"/>
-          <w:szCs w:val="24"/>
-        </w:rPr>
-        <w:t>lays the weapon charge sequence container</w:t>
+        <w:t>Plays the weapon charge sequence container</w:t>
       </w:r>
     </w:p>
     <w:p>

</xml_diff>

<commit_message>
- Updated Wwise project with player Damage sounds - Added code to SCR_Bullet.cs to trigger damage sfx
git-svn-id: https://svn.digipen.edu/projects/flapjack/trunk@170 3f42da63-03f7-4ee7-9da0-e62120e79d6b
</commit_message>
<xml_diff>
--- a/MegaloWwise/Flapjack_ChangeList.docx
+++ b/MegaloWwise/Flapjack_ChangeList.docx
@@ -2,6 +2,158 @@
 <file path=word/document.xml><?xml version="1.0" encoding="utf-8"?>
 <w:document xmlns:o="urn:schemas-microsoft-com:office:office" xmlns:r="http://schemas.openxmlformats.org/officeDocument/2006/relationships" xmlns:v="urn:schemas-microsoft-com:vml" xmlns:w="http://schemas.openxmlformats.org/wordprocessingml/2006/main" xmlns:w10="urn:schemas-microsoft-com:office:word" xmlns:wp="http://schemas.openxmlformats.org/drawingml/2006/wordprocessingDrawing" xmlns:wps="http://schemas.microsoft.com/office/word/2010/wordprocessingShape" xmlns:wpg="http://schemas.microsoft.com/office/word/2010/wordprocessingGroup" xmlns:mc="http://schemas.openxmlformats.org/markup-compatibility/2006" xmlns:wp14="http://schemas.microsoft.com/office/word/2010/wordprocessingDrawing" xmlns:w14="http://schemas.microsoft.com/office/word/2010/wordml" xmlns:w15="http://schemas.microsoft.com/office/word/2012/wordml" mc:Ignorable="w14 wp14 w15">
   <w:body>
+    <w:p>
+      <w:pPr>
+        <w:pStyle w:val="Normal"/>
+        <w:bidi w:val="0"/>
+        <w:jc w:val="left"/>
+        <w:rPr/>
+      </w:pPr>
+      <w:r>
+        <w:rPr/>
+        <w:t>10/15/23</w:t>
+      </w:r>
+    </w:p>
+    <w:p>
+      <w:pPr>
+        <w:pStyle w:val="Normal"/>
+        <w:bidi w:val="0"/>
+        <w:jc w:val="left"/>
+        <w:rPr/>
+      </w:pPr>
+      <w:r>
+        <w:rPr/>
+      </w:r>
+    </w:p>
+    <w:p>
+      <w:pPr>
+        <w:pStyle w:val="Normal"/>
+        <w:bidi w:val="0"/>
+        <w:jc w:val="left"/>
+        <w:rPr>
+          <w:b/>
+          <w:b/>
+          <w:bCs/>
+        </w:rPr>
+      </w:pPr>
+      <w:r>
+        <w:rPr>
+          <w:b/>
+          <w:bCs/>
+        </w:rPr>
+        <w:t xml:space="preserve">Wwise_Update:  </w:t>
+      </w:r>
+      <w:r>
+        <w:rPr>
+          <w:b w:val="false"/>
+          <w:bCs w:val="false"/>
+        </w:rPr>
+        <w:t>Added audio and systems for the following events</w:t>
+      </w:r>
+    </w:p>
+    <w:p>
+      <w:pPr>
+        <w:pStyle w:val="Normal"/>
+        <w:bidi w:val="0"/>
+        <w:jc w:val="left"/>
+        <w:rPr>
+          <w:b/>
+          <w:b/>
+          <w:bCs/>
+        </w:rPr>
+      </w:pPr>
+      <w:r>
+        <w:rPr>
+          <w:b w:val="false"/>
+          <w:bCs w:val="false"/>
+        </w:rPr>
+        <w:tab/>
+      </w:r>
+      <w:r>
+        <w:rPr>
+          <w:b/>
+          <w:bCs/>
+        </w:rPr>
+        <w:t xml:space="preserve">New Event – </w:t>
+      </w:r>
+      <w:r>
+        <w:rPr>
+          <w:b/>
+          <w:bCs/>
+          <w:i/>
+          <w:iCs/>
+        </w:rPr>
+        <w:t>SFX_enemy_takeDamage</w:t>
+      </w:r>
+      <w:r>
+        <w:rPr>
+          <w:b w:val="false"/>
+          <w:bCs w:val="false"/>
+          <w:i w:val="false"/>
+          <w:iCs w:val="false"/>
+        </w:rPr>
+        <w:t xml:space="preserve">  Plays sound for enemy taking damage</w:t>
+      </w:r>
+    </w:p>
+    <w:p>
+      <w:pPr>
+        <w:pStyle w:val="Normal"/>
+        <w:bidi w:val="0"/>
+        <w:jc w:val="left"/>
+        <w:rPr>
+          <w:b/>
+          <w:b/>
+          <w:bCs/>
+        </w:rPr>
+      </w:pPr>
+      <w:r>
+        <w:rPr>
+          <w:b w:val="false"/>
+          <w:bCs w:val="false"/>
+          <w:i w:val="false"/>
+          <w:iCs w:val="false"/>
+        </w:rPr>
+        <w:tab/>
+      </w:r>
+      <w:r>
+        <w:rPr>
+          <w:b/>
+          <w:bCs/>
+          <w:i w:val="false"/>
+          <w:iCs w:val="false"/>
+        </w:rPr>
+        <w:t xml:space="preserve">New Event – </w:t>
+      </w:r>
+      <w:r>
+        <w:rPr>
+          <w:b/>
+          <w:bCs/>
+          <w:i/>
+          <w:iCs/>
+        </w:rPr>
+        <w:t>SFX_player_takeDamage</w:t>
+      </w:r>
+      <w:r>
+        <w:rPr>
+          <w:b w:val="false"/>
+          <w:bCs w:val="false"/>
+          <w:i w:val="false"/>
+          <w:iCs w:val="false"/>
+        </w:rPr>
+        <w:t xml:space="preserve">  Plays sound for player taking damage</w:t>
+      </w:r>
+    </w:p>
+    <w:p>
+      <w:pPr>
+        <w:pStyle w:val="Normal"/>
+        <w:bidi w:val="0"/>
+        <w:jc w:val="left"/>
+        <w:rPr/>
+      </w:pPr>
+      <w:r>
+        <w:rPr/>
+      </w:r>
+    </w:p>
     <w:p>
       <w:pPr>
         <w:pStyle w:val="Normal"/>

</xml_diff>

<commit_message>
- Created placeholder SFX for tentacle attack - Added Wwise events and calls in Unity scripts for tentacle attack
git-svn-id: https://svn.digipen.edu/projects/flapjack/trunk@172 3f42da63-03f7-4ee7-9da0-e62120e79d6b
</commit_message>
<xml_diff>
--- a/MegaloWwise/Flapjack_ChangeList.docx
+++ b/MegaloWwise/Flapjack_ChangeList.docx
@@ -28,6 +28,215 @@
     <w:p>
       <w:pPr>
         <w:pStyle w:val="Normal"/>
+        <w:widowControl/>
+        <w:suppressAutoHyphens w:val="true"/>
+        <w:bidi w:val="0"/>
+        <w:spacing w:before="0" w:after="0"/>
+        <w:ind w:left="720" w:right="0" w:hanging="720"/>
+        <w:jc w:val="left"/>
+        <w:rPr>
+          <w:b/>
+          <w:b/>
+          <w:bCs/>
+        </w:rPr>
+      </w:pPr>
+      <w:r>
+        <w:rPr>
+          <w:b/>
+          <w:bCs/>
+        </w:rPr>
+        <w:t>Unity_Script Edit –</w:t>
+      </w:r>
+      <w:r>
+        <w:rPr>
+          <w:b/>
+          <w:bCs/>
+          <w:i/>
+          <w:iCs/>
+        </w:rPr>
+        <w:t xml:space="preserve"> ThirdPersonController</w:t>
+      </w:r>
+      <w:r>
+        <w:rPr>
+          <w:b/>
+          <w:bCs/>
+          <w:i w:val="false"/>
+          <w:iCs w:val="false"/>
+        </w:rPr>
+        <w:t xml:space="preserve">:  </w:t>
+      </w:r>
+      <w:r>
+        <w:rPr>
+          <w:b w:val="false"/>
+          <w:bCs w:val="false"/>
+          <w:i w:val="false"/>
+          <w:iCs w:val="false"/>
+        </w:rPr>
+        <w:t xml:space="preserve">Added Wwise event call to </w:t>
+      </w:r>
+      <w:r>
+        <w:rPr>
+          <w:b w:val="false"/>
+          <w:bCs w:val="false"/>
+          <w:i/>
+          <w:iCs/>
+        </w:rPr>
+        <w:t>TempTentacleAttack</w:t>
+      </w:r>
+      <w:r>
+        <w:rPr>
+          <w:rFonts w:ascii="Liberation Serif" w:hAnsi="Liberation Serif"/>
+          <w:b w:val="false"/>
+          <w:bCs w:val="false"/>
+          <w:i/>
+          <w:iCs/>
+          <w:color w:val="000000"/>
+          <w:sz w:val="24"/>
+          <w:szCs w:val="24"/>
+        </w:rPr>
+        <w:t>()</w:t>
+      </w:r>
+      <w:r>
+        <w:rPr>
+          <w:rFonts w:ascii="Liberation Serif" w:hAnsi="Liberation Serif"/>
+          <w:b w:val="false"/>
+          <w:bCs w:val="false"/>
+          <w:i w:val="false"/>
+          <w:iCs w:val="false"/>
+          <w:color w:val="000000"/>
+          <w:sz w:val="24"/>
+          <w:szCs w:val="24"/>
+        </w:rPr>
+        <w:t xml:space="preserve"> for new Wwise event</w:t>
+      </w:r>
+    </w:p>
+    <w:p>
+      <w:pPr>
+        <w:pStyle w:val="Normal"/>
+        <w:bidi w:val="0"/>
+        <w:jc w:val="left"/>
+        <w:rPr/>
+      </w:pPr>
+      <w:r>
+        <w:rPr/>
+      </w:r>
+    </w:p>
+    <w:p>
+      <w:pPr>
+        <w:pStyle w:val="Normal"/>
+        <w:widowControl/>
+        <w:suppressAutoHyphens w:val="true"/>
+        <w:bidi w:val="0"/>
+        <w:spacing w:before="0" w:after="0"/>
+        <w:ind w:left="720" w:right="0" w:hanging="720"/>
+        <w:jc w:val="left"/>
+        <w:rPr>
+          <w:b/>
+          <w:b/>
+          <w:bCs/>
+        </w:rPr>
+      </w:pPr>
+      <w:r>
+        <w:rPr>
+          <w:b/>
+          <w:bCs/>
+        </w:rPr>
+        <w:t>Unity_Script Edit –</w:t>
+      </w:r>
+      <w:r>
+        <w:rPr>
+          <w:b/>
+          <w:bCs/>
+          <w:i/>
+          <w:iCs/>
+        </w:rPr>
+        <w:t xml:space="preserve"> SCR_Bullet</w:t>
+      </w:r>
+      <w:r>
+        <w:rPr>
+          <w:b/>
+          <w:bCs/>
+          <w:i w:val="false"/>
+          <w:iCs w:val="false"/>
+        </w:rPr>
+        <w:t xml:space="preserve">:  </w:t>
+      </w:r>
+      <w:r>
+        <w:rPr>
+          <w:b w:val="false"/>
+          <w:bCs w:val="false"/>
+          <w:i w:val="false"/>
+          <w:iCs w:val="false"/>
+        </w:rPr>
+        <w:t xml:space="preserve">Added Wwise event calls to </w:t>
+      </w:r>
+      <w:r>
+        <w:rPr>
+          <w:rFonts w:ascii="Liberation Serif" w:hAnsi="Liberation Serif"/>
+          <w:b w:val="false"/>
+          <w:bCs w:val="false"/>
+          <w:i/>
+          <w:iCs/>
+          <w:color w:val="000000"/>
+          <w:sz w:val="24"/>
+          <w:szCs w:val="24"/>
+        </w:rPr>
+        <w:t>OnEnemyBulletTriggerEnter()</w:t>
+      </w:r>
+      <w:r>
+        <w:rPr>
+          <w:rFonts w:ascii="Liberation Serif" w:hAnsi="Liberation Serif"/>
+          <w:b w:val="false"/>
+          <w:bCs w:val="false"/>
+          <w:i w:val="false"/>
+          <w:iCs w:val="false"/>
+          <w:color w:val="000000"/>
+          <w:sz w:val="24"/>
+          <w:szCs w:val="24"/>
+        </w:rPr>
+        <w:t xml:space="preserve"> and </w:t>
+      </w:r>
+      <w:r>
+        <w:rPr>
+          <w:rFonts w:ascii="Liberation Serif" w:hAnsi="Liberation Serif"/>
+          <w:b w:val="false"/>
+          <w:bCs w:val="false"/>
+          <w:i/>
+          <w:iCs/>
+          <w:color w:val="000000"/>
+          <w:sz w:val="24"/>
+          <w:szCs w:val="24"/>
+        </w:rPr>
+        <w:t xml:space="preserve">OnPlayerBulletTriggerEnter() </w:t>
+      </w:r>
+      <w:r>
+        <w:rPr>
+          <w:rFonts w:ascii="Liberation Serif" w:hAnsi="Liberation Serif"/>
+          <w:b w:val="false"/>
+          <w:bCs w:val="false"/>
+          <w:i w:val="false"/>
+          <w:iCs w:val="false"/>
+          <w:color w:val="000000"/>
+          <w:sz w:val="24"/>
+          <w:szCs w:val="24"/>
+        </w:rPr>
+        <w:t>for new Wwise events</w:t>
+      </w:r>
+    </w:p>
+    <w:p>
+      <w:pPr>
+        <w:pStyle w:val="Normal"/>
+        <w:bidi w:val="0"/>
+        <w:jc w:val="left"/>
+        <w:rPr/>
+      </w:pPr>
+      <w:r>
+        <w:rPr/>
+      </w:r>
+    </w:p>
+    <w:p>
+      <w:pPr>
+        <w:pStyle w:val="Normal"/>
         <w:bidi w:val="0"/>
         <w:jc w:val="left"/>
         <w:rPr>
@@ -141,6 +350,76 @@
           <w:iCs w:val="false"/>
         </w:rPr>
         <w:t xml:space="preserve">  Plays sound for player taking damage</w:t>
+      </w:r>
+    </w:p>
+    <w:p>
+      <w:pPr>
+        <w:pStyle w:val="Normal"/>
+        <w:bidi w:val="0"/>
+        <w:jc w:val="left"/>
+        <w:rPr/>
+      </w:pPr>
+      <w:r>
+        <w:rPr>
+          <w:b w:val="false"/>
+          <w:bCs w:val="false"/>
+          <w:i w:val="false"/>
+          <w:iCs w:val="false"/>
+        </w:rPr>
+        <w:tab/>
+      </w:r>
+      <w:r>
+        <w:rPr>
+          <w:b/>
+          <w:bCs/>
+          <w:i w:val="false"/>
+          <w:iCs w:val="false"/>
+        </w:rPr>
+        <w:t xml:space="preserve">New Event – </w:t>
+      </w:r>
+      <w:r>
+        <w:rPr>
+          <w:rFonts w:ascii="Liberation Serif" w:hAnsi="Liberation Serif"/>
+          <w:b/>
+          <w:i/>
+          <w:iCs/>
+          <w:caps w:val="false"/>
+          <w:smallCaps w:val="false"/>
+          <w:strike w:val="false"/>
+          <w:dstrike w:val="false"/>
+          <w:color w:val="000000"/>
+          <w:sz w:val="24"/>
+          <w:szCs w:val="24"/>
+          <w:u w:val="none"/>
+          <w:effect w:val="none"/>
+        </w:rPr>
+        <w:t xml:space="preserve">SFX_playerTentacleAttack  </w:t>
+      </w:r>
+      <w:r>
+        <w:rPr>
+          <w:rFonts w:ascii="Liberation Serif" w:hAnsi="Liberation Serif"/>
+          <w:b w:val="false"/>
+          <w:bCs w:val="false"/>
+          <w:i w:val="false"/>
+          <w:iCs w:val="false"/>
+          <w:caps w:val="false"/>
+          <w:smallCaps w:val="false"/>
+          <w:strike w:val="false"/>
+          <w:dstrike w:val="false"/>
+          <w:color w:val="000000"/>
+          <w:sz w:val="24"/>
+          <w:szCs w:val="24"/>
+          <w:u w:val="none"/>
+          <w:effect w:val="none"/>
+        </w:rPr>
+        <w:t>Plays sound for swinging tentacle attack</w:t>
+      </w:r>
+      <w:r>
+        <w:rPr>
+          <w:i/>
+          <w:iCs/>
+        </w:rPr>
+        <w:br/>
       </w:r>
     </w:p>
     <w:p>
@@ -997,6 +1276,21 @@
           <w:iCs w:val="false"/>
         </w:rPr>
         <w:t xml:space="preserve"> by setting scope to ‘Global’ rather than ‘Game Object’</w:t>
+      </w:r>
+    </w:p>
+    <w:p>
+      <w:pPr>
+        <w:pStyle w:val="Normal"/>
+        <w:bidi w:val="0"/>
+        <w:jc w:val="left"/>
+        <w:rPr>
+          <w:b/>
+          <w:b/>
+          <w:bCs/>
+        </w:rPr>
+      </w:pPr>
+      <w:r>
+        <w:rPr/>
       </w:r>
     </w:p>
     <w:p>

</xml_diff>